<commit_message>
updated theory with testing, clusters
</commit_message>
<xml_diff>
--- a/NodeJS theory.docx
+++ b/NodeJS theory.docx
@@ -135,9 +135,9 @@
           <w:noProof/>
         </w:rPr>
         <w:drawing>
-          <wp:inline distT="0" distB="0" distL="0" distR="0" wp14:anchorId="49B2DB17" wp14:editId="659532EA">
-            <wp:extent cx="5943600" cy="3487420"/>
-            <wp:effectExtent l="0" t="0" r="0" b="0"/>
+          <wp:inline distT="0" distB="0" distL="0" distR="0" wp14:anchorId="49B2DB17" wp14:editId="45ED72D6">
+            <wp:extent cx="5082746" cy="2982312"/>
+            <wp:effectExtent l="0" t="0" r="3810" b="8890"/>
             <wp:docPr id="2" name="Picture 2" descr="Diagram&#10;&#10;Description automatically generated"/>
             <wp:cNvGraphicFramePr>
               <a:graphicFrameLocks xmlns:a="http://schemas.openxmlformats.org/drawingml/2006/main" noChangeAspect="1"/>
@@ -167,7 +167,7 @@
                   <pic:spPr bwMode="auto">
                     <a:xfrm>
                       <a:off x="0" y="0"/>
-                      <a:ext cx="5943600" cy="3487420"/>
+                      <a:ext cx="5086390" cy="2984450"/>
                     </a:xfrm>
                     <a:prstGeom prst="rect">
                       <a:avLst/>
@@ -256,9 +256,9 @@
           <w:noProof/>
         </w:rPr>
         <w:drawing>
-          <wp:inline distT="0" distB="0" distL="0" distR="0" wp14:anchorId="331ED227" wp14:editId="0FE6FE1D">
-            <wp:extent cx="5943600" cy="4677410"/>
-            <wp:effectExtent l="0" t="0" r="0" b="8890"/>
+          <wp:inline distT="0" distB="0" distL="0" distR="0" wp14:anchorId="331ED227" wp14:editId="07EC55E4">
+            <wp:extent cx="3852167" cy="3031524"/>
+            <wp:effectExtent l="0" t="0" r="0" b="0"/>
             <wp:docPr id="1" name="Picture 1" descr="Diagram&#10;&#10;Description automatically generated"/>
             <wp:cNvGraphicFramePr>
               <a:graphicFrameLocks xmlns:a="http://schemas.openxmlformats.org/drawingml/2006/main" noChangeAspect="1"/>
@@ -279,7 +279,7 @@
                   <pic:spPr>
                     <a:xfrm>
                       <a:off x="0" y="0"/>
-                      <a:ext cx="5943600" cy="4677410"/>
+                      <a:ext cx="3860847" cy="3038355"/>
                     </a:xfrm>
                     <a:prstGeom prst="rect">
                       <a:avLst/>
@@ -496,10 +496,13 @@
         <w:t xml:space="preserve">Summary </w:t>
       </w:r>
       <w:r>
+        <w:rPr>
+          <w:noProof/>
+        </w:rPr>
         <w:drawing>
-          <wp:inline distT="0" distB="0" distL="0" distR="0" wp14:anchorId="416BC140" wp14:editId="16D84A41">
-            <wp:extent cx="5943600" cy="3491230"/>
-            <wp:effectExtent l="0" t="0" r="0" b="0"/>
+          <wp:inline distT="0" distB="0" distL="0" distR="0" wp14:anchorId="416BC140" wp14:editId="33D78BC8">
+            <wp:extent cx="4308389" cy="2530718"/>
+            <wp:effectExtent l="0" t="0" r="0" b="3175"/>
             <wp:docPr id="3" name="Picture 3" descr="Diagram&#10;&#10;Description automatically generated"/>
             <wp:cNvGraphicFramePr>
               <a:graphicFrameLocks xmlns:a="http://schemas.openxmlformats.org/drawingml/2006/main" noChangeAspect="1"/>
@@ -520,7 +523,7 @@
                   <pic:spPr>
                     <a:xfrm>
                       <a:off x="0" y="0"/>
-                      <a:ext cx="5943600" cy="3491230"/>
+                      <a:ext cx="4310380" cy="2531888"/>
                     </a:xfrm>
                     <a:prstGeom prst="rect">
                       <a:avLst/>
@@ -571,10 +574,13 @@
         <w:t xml:space="preserve"> </w:t>
       </w:r>
       <w:r>
+        <w:rPr>
+          <w:noProof/>
+        </w:rPr>
         <w:drawing>
-          <wp:inline distT="0" distB="0" distL="0" distR="0" wp14:anchorId="17208A6D" wp14:editId="145A6FB9">
-            <wp:extent cx="5943600" cy="3254375"/>
-            <wp:effectExtent l="0" t="0" r="0" b="3175"/>
+          <wp:inline distT="0" distB="0" distL="0" distR="0" wp14:anchorId="17208A6D" wp14:editId="2E6BC47F">
+            <wp:extent cx="5295876" cy="2899719"/>
+            <wp:effectExtent l="0" t="0" r="635" b="0"/>
             <wp:docPr id="4" name="Picture 4" descr="Diagram&#10;&#10;Description automatically generated"/>
             <wp:cNvGraphicFramePr>
               <a:graphicFrameLocks xmlns:a="http://schemas.openxmlformats.org/drawingml/2006/main" noChangeAspect="1"/>
@@ -595,7 +601,7 @@
                   <pic:spPr>
                     <a:xfrm>
                       <a:off x="0" y="0"/>
-                      <a:ext cx="5943600" cy="3254375"/>
+                      <a:ext cx="5328206" cy="2917421"/>
                     </a:xfrm>
                     <a:prstGeom prst="rect">
                       <a:avLst/>
@@ -606,6 +612,157 @@
             </a:graphic>
           </wp:inline>
         </w:drawing>
+      </w:r>
+    </w:p>
+    <w:p>
+      <w:pPr>
+        <w:pStyle w:val="ListParagraph"/>
+        <w:numPr>
+          <w:ilvl w:val="0"/>
+          <w:numId w:val="2"/>
+        </w:numPr>
+      </w:pPr>
+      <w:r>
+        <w:rPr>
+          <w:noProof/>
+        </w:rPr>
+        <w:drawing>
+          <wp:inline distT="0" distB="0" distL="0" distR="0" wp14:anchorId="6113D081" wp14:editId="3879F24C">
+            <wp:extent cx="2570205" cy="2295390"/>
+            <wp:effectExtent l="0" t="0" r="1905" b="0"/>
+            <wp:docPr id="6" name="Picture 6"/>
+            <wp:cNvGraphicFramePr>
+              <a:graphicFrameLocks xmlns:a="http://schemas.openxmlformats.org/drawingml/2006/main" noChangeAspect="1"/>
+            </wp:cNvGraphicFramePr>
+            <a:graphic xmlns:a="http://schemas.openxmlformats.org/drawingml/2006/main">
+              <a:graphicData uri="http://schemas.openxmlformats.org/drawingml/2006/picture">
+                <pic:pic xmlns:pic="http://schemas.openxmlformats.org/drawingml/2006/picture">
+                  <pic:nvPicPr>
+                    <pic:cNvPr id="0" name="Picture 2"/>
+                    <pic:cNvPicPr>
+                      <a:picLocks noChangeAspect="1" noChangeArrowheads="1"/>
+                    </pic:cNvPicPr>
+                  </pic:nvPicPr>
+                  <pic:blipFill>
+                    <a:blip r:embed="rId8">
+                      <a:extLst>
+                        <a:ext uri="{28A0092B-C50C-407E-A947-70E740481C1C}">
+                          <a14:useLocalDpi xmlns:a14="http://schemas.microsoft.com/office/drawing/2010/main" val="0"/>
+                        </a:ext>
+                      </a:extLst>
+                    </a:blip>
+                    <a:srcRect/>
+                    <a:stretch>
+                      <a:fillRect/>
+                    </a:stretch>
+                  </pic:blipFill>
+                  <pic:spPr bwMode="auto">
+                    <a:xfrm>
+                      <a:off x="0" y="0"/>
+                      <a:ext cx="2586213" cy="2309686"/>
+                    </a:xfrm>
+                    <a:prstGeom prst="rect">
+                      <a:avLst/>
+                    </a:prstGeom>
+                    <a:noFill/>
+                    <a:ln>
+                      <a:noFill/>
+                    </a:ln>
+                  </pic:spPr>
+                </pic:pic>
+              </a:graphicData>
+            </a:graphic>
+          </wp:inline>
+        </w:drawing>
+      </w:r>
+    </w:p>
+    <w:p>
+      <w:pPr>
+        <w:pStyle w:val="ListParagraph"/>
+        <w:numPr>
+          <w:ilvl w:val="0"/>
+          <w:numId w:val="2"/>
+        </w:numPr>
+      </w:pPr>
+      <w:r>
+        <w:lastRenderedPageBreak/>
+        <w:t xml:space="preserve">Clusters. First instance is working normally, but the if we call </w:t>
+      </w:r>
+      <w:proofErr w:type="spellStart"/>
+      <w:proofErr w:type="gramStart"/>
+      <w:r>
+        <w:t>cluster.fork</w:t>
+      </w:r>
+      <w:proofErr w:type="spellEnd"/>
+      <w:proofErr w:type="gramEnd"/>
+      <w:r>
+        <w:t xml:space="preserve"> it will start another instance that have the Event Loop(So we will not have only one instance).</w:t>
+      </w:r>
+    </w:p>
+    <w:p>
+      <w:pPr>
+        <w:pStyle w:val="ListParagraph"/>
+        <w:numPr>
+          <w:ilvl w:val="0"/>
+          <w:numId w:val="2"/>
+        </w:numPr>
+      </w:pPr>
+      <w:r>
+        <w:rPr>
+          <w:noProof/>
+        </w:rPr>
+        <w:t>Clusters are greate to enhance the performance. One tool that is needed in production environments is the pm2.</w:t>
+      </w:r>
+    </w:p>
+    <w:p>
+      <w:pPr>
+        <w:pStyle w:val="ListParagraph"/>
+        <w:numPr>
+          <w:ilvl w:val="0"/>
+          <w:numId w:val="2"/>
+        </w:numPr>
+      </w:pPr>
+      <w:r>
+        <w:rPr>
+          <w:noProof/>
+        </w:rPr>
+        <w:t>JSON.stringify, JSON.parse to store objects in Redis cache</w:t>
+      </w:r>
+    </w:p>
+    <w:p>
+      <w:pPr>
+        <w:pStyle w:val="ListParagraph"/>
+        <w:numPr>
+          <w:ilvl w:val="0"/>
+          <w:numId w:val="2"/>
+        </w:numPr>
+      </w:pPr>
+      <w:r>
+        <w:rPr>
+          <w:noProof/>
+        </w:rPr>
+        <w:t>To not use callbacks, we can Promisify the function to return a promise, and then to use the promise</w:t>
+      </w:r>
+      <w:r>
+        <w:rPr>
+          <w:noProof/>
+        </w:rPr>
+        <w:t>.</w:t>
+      </w:r>
+    </w:p>
+    <w:p>
+      <w:pPr>
+        <w:pStyle w:val="ListParagraph"/>
+        <w:numPr>
+          <w:ilvl w:val="0"/>
+          <w:numId w:val="2"/>
+        </w:numPr>
+      </w:pPr>
+      <w:r>
+        <w:rPr>
+          <w:noProof/>
+        </w:rPr>
+        <w:t>Testing challenges: Need to somehow laungh Chromium programatically and interact with it from a test suite. How do we make assertions in jest about stuff that’s happening in a chrome window? How do we “simulte” loggin in as a user? We’re going through Goolgle OAuth.</w:t>
       </w:r>
     </w:p>
     <w:sectPr>

</xml_diff>